<commit_message>
Commit de la version finale du document Word
</commit_message>
<xml_diff>
--- a/laboratoire_1_word.docx
+++ b/laboratoire_1_word.docx
@@ -357,42 +357,15 @@
           <w:rFonts w:ascii="Arial" w:hAnsi="Arial" w:cs="Arial"/>
           <w:lang w:val="fr-CA"/>
         </w:rPr>
-        <w:t xml:space="preserve">publique, sans </w:t>
-      </w:r>
-      <w:proofErr w:type="spellStart"/>
-      <w:r>
-        <w:rPr>
-          <w:rFonts w:ascii="Arial" w:hAnsi="Arial" w:cs="Arial"/>
-          <w:lang w:val="fr-CA"/>
-        </w:rPr>
-        <w:t>readme</w:t>
-      </w:r>
-      <w:proofErr w:type="spellEnd"/>
-      <w:r>
-        <w:rPr>
-          <w:rFonts w:ascii="Arial" w:hAnsi="Arial" w:cs="Arial"/>
-          <w:lang w:val="fr-CA"/>
-        </w:rPr>
-        <w:t xml:space="preserve"> et </w:t>
-      </w:r>
-      <w:r>
-        <w:rPr>
-          <w:rFonts w:ascii="Arial" w:hAnsi="Arial" w:cs="Arial"/>
-          <w:lang w:val="fr-CA"/>
-        </w:rPr>
-        <w:t xml:space="preserve">sans. </w:t>
-      </w:r>
-      <w:proofErr w:type="spellStart"/>
-      <w:proofErr w:type="gramStart"/>
-      <w:r>
-        <w:rPr>
-          <w:rFonts w:ascii="Arial" w:hAnsi="Arial" w:cs="Arial"/>
-          <w:lang w:val="fr-CA"/>
-        </w:rPr>
-        <w:t>gitignore</w:t>
-      </w:r>
-      <w:proofErr w:type="spellEnd"/>
-      <w:proofErr w:type="gramEnd"/>
+        <w:t xml:space="preserve">publique, sans readme et </w:t>
+      </w:r>
+      <w:r>
+        <w:rPr>
+          <w:rFonts w:ascii="Arial" w:hAnsi="Arial" w:cs="Arial"/>
+          <w:lang w:val="fr-CA"/>
+        </w:rPr>
+        <w:t>sans. gitignore</w:t>
+      </w:r>
       <w:r>
         <w:rPr>
           <w:rFonts w:ascii="Arial" w:hAnsi="Arial" w:cs="Arial"/>
@@ -790,32 +763,7 @@
           <w:rFonts w:ascii="Arial" w:hAnsi="Arial" w:cs="Arial"/>
           <w:lang w:val="fr-CA"/>
         </w:rPr>
-        <w:t xml:space="preserve">Placer </w:t>
-      </w:r>
-      <w:proofErr w:type="gramStart"/>
-      <w:r>
-        <w:rPr>
-          <w:rFonts w:ascii="Arial" w:hAnsi="Arial" w:cs="Arial"/>
-          <w:lang w:val="fr-CA"/>
-        </w:rPr>
-        <w:t>le .</w:t>
-      </w:r>
-      <w:proofErr w:type="spellStart"/>
-      <w:r>
-        <w:rPr>
-          <w:rFonts w:ascii="Arial" w:hAnsi="Arial" w:cs="Arial"/>
-          <w:lang w:val="fr-CA"/>
-        </w:rPr>
-        <w:t>gitignore</w:t>
-      </w:r>
-      <w:proofErr w:type="spellEnd"/>
-      <w:proofErr w:type="gramEnd"/>
-      <w:r>
-        <w:rPr>
-          <w:rFonts w:ascii="Arial" w:hAnsi="Arial" w:cs="Arial"/>
-          <w:lang w:val="fr-CA"/>
-        </w:rPr>
-        <w:t xml:space="preserve"> </w:t>
+        <w:t xml:space="preserve">Placer le .gitignore </w:t>
       </w:r>
       <w:r>
         <w:rPr>
@@ -1027,16 +975,8 @@
         <w:rPr>
           <w:rFonts w:ascii="Arial" w:hAnsi="Arial" w:cs="Arial"/>
         </w:rPr>
-        <w:t xml:space="preserve">git </w:t>
-      </w:r>
-      <w:proofErr w:type="spellStart"/>
-      <w:r>
-        <w:rPr>
-          <w:rFonts w:ascii="Arial" w:hAnsi="Arial" w:cs="Arial"/>
-        </w:rPr>
-        <w:t>init</w:t>
-      </w:r>
-      <w:proofErr w:type="spellEnd"/>
+        <w:t>git init</w:t>
+      </w:r>
     </w:p>
     <w:p>
       <w:pPr>
@@ -1133,6 +1073,18 @@
           <w:rFonts w:ascii="Arial" w:hAnsi="Arial" w:cs="Arial"/>
         </w:rPr>
       </w:pPr>
+      <w:r>
+        <w:rPr>
+          <w:rFonts w:ascii="Arial" w:hAnsi="Arial" w:cs="Arial"/>
+        </w:rPr>
+        <w:t>git add</w:t>
+      </w:r>
+      <w:r>
+        <w:rPr>
+          <w:rFonts w:ascii="Arial" w:hAnsi="Arial" w:cs="Arial"/>
+        </w:rPr>
+        <w:t xml:space="preserve"> gitignore</w:t>
+      </w:r>
     </w:p>
     <w:p>
       <w:pPr>
@@ -1140,28 +1092,30 @@
         <w:ind w:left="1440"/>
         <w:rPr>
           <w:rFonts w:ascii="Arial" w:hAnsi="Arial" w:cs="Arial"/>
-        </w:rPr>
-      </w:pPr>
-      <w:r>
-        <w:rPr>
-          <w:rFonts w:ascii="Arial" w:hAnsi="Arial" w:cs="Arial"/>
-        </w:rPr>
-        <w:t>git add</w:t>
-      </w:r>
-      <w:r>
-        <w:rPr>
-          <w:rFonts w:ascii="Arial" w:hAnsi="Arial" w:cs="Arial"/>
-        </w:rPr>
-        <w:t xml:space="preserve"> </w:t>
-      </w:r>
-      <w:proofErr w:type="spellStart"/>
-      <w:r>
-        <w:rPr>
-          <w:rFonts w:ascii="Arial" w:hAnsi="Arial" w:cs="Arial"/>
-        </w:rPr>
-        <w:t>gitignore</w:t>
-      </w:r>
-      <w:proofErr w:type="spellEnd"/>
+          <w:lang w:val="fr-CA"/>
+        </w:rPr>
+      </w:pPr>
+      <w:r>
+        <w:rPr>
+          <w:rFonts w:ascii="Arial" w:hAnsi="Arial" w:cs="Arial"/>
+          <w:lang w:val="fr-CA"/>
+        </w:rPr>
+        <w:t>git comm</w:t>
+      </w:r>
+      <w:r>
+        <w:rPr>
+          <w:rFonts w:ascii="Arial" w:hAnsi="Arial" w:cs="Arial"/>
+          <w:lang w:val="fr-CA"/>
+        </w:rPr>
+        <w:t xml:space="preserve">it -m </w:t>
+      </w:r>
+      <w:r>
+        <w:rPr>
+          <w:rFonts w:ascii="Arial" w:hAnsi="Arial" w:cs="Arial"/>
+          <w:lang w:val="fr-CA"/>
+        </w:rPr>
+        <w:t>“ commit du gitignore”</w:t>
+      </w:r>
     </w:p>
     <w:p>
       <w:pPr>
@@ -1172,51 +1126,12 @@
           <w:lang w:val="fr-CA"/>
         </w:rPr>
       </w:pPr>
-      <w:proofErr w:type="gramStart"/>
-      <w:r>
-        <w:rPr>
-          <w:rFonts w:ascii="Arial" w:hAnsi="Arial" w:cs="Arial"/>
-          <w:lang w:val="fr-CA"/>
-        </w:rPr>
-        <w:t>git</w:t>
-      </w:r>
-      <w:proofErr w:type="gramEnd"/>
-      <w:r>
-        <w:rPr>
-          <w:rFonts w:ascii="Arial" w:hAnsi="Arial" w:cs="Arial"/>
-          <w:lang w:val="fr-CA"/>
-        </w:rPr>
-        <w:t xml:space="preserve"> comm</w:t>
-      </w:r>
-      <w:r>
-        <w:rPr>
-          <w:rFonts w:ascii="Arial" w:hAnsi="Arial" w:cs="Arial"/>
-          <w:lang w:val="fr-CA"/>
-        </w:rPr>
-        <w:t xml:space="preserve">it -m </w:t>
-      </w:r>
-      <w:r>
-        <w:rPr>
-          <w:rFonts w:ascii="Arial" w:hAnsi="Arial" w:cs="Arial"/>
-          <w:lang w:val="fr-CA"/>
-        </w:rPr>
-        <w:t xml:space="preserve">“ commit du </w:t>
-      </w:r>
-      <w:proofErr w:type="spellStart"/>
-      <w:r>
-        <w:rPr>
-          <w:rFonts w:ascii="Arial" w:hAnsi="Arial" w:cs="Arial"/>
-          <w:lang w:val="fr-CA"/>
-        </w:rPr>
-        <w:t>gitignore</w:t>
-      </w:r>
-      <w:proofErr w:type="spellEnd"/>
-      <w:r>
-        <w:rPr>
-          <w:rFonts w:ascii="Arial" w:hAnsi="Arial" w:cs="Arial"/>
-          <w:lang w:val="fr-CA"/>
-        </w:rPr>
-        <w:t>”</w:t>
+      <w:r>
+        <w:rPr>
+          <w:rFonts w:ascii="Arial" w:hAnsi="Arial" w:cs="Arial"/>
+          <w:lang w:val="fr-CA"/>
+        </w:rPr>
+        <w:t>git push</w:t>
       </w:r>
     </w:p>
     <w:p>
@@ -1228,37 +1143,12 @@
           <w:lang w:val="fr-CA"/>
         </w:rPr>
       </w:pPr>
-      <w:proofErr w:type="gramStart"/>
-      <w:r>
-        <w:rPr>
-          <w:rFonts w:ascii="Arial" w:hAnsi="Arial" w:cs="Arial"/>
-          <w:lang w:val="fr-CA"/>
-        </w:rPr>
-        <w:t>git</w:t>
-      </w:r>
-      <w:proofErr w:type="gramEnd"/>
-      <w:r>
-        <w:rPr>
-          <w:rFonts w:ascii="Arial" w:hAnsi="Arial" w:cs="Arial"/>
-          <w:lang w:val="fr-CA"/>
-        </w:rPr>
-        <w:t xml:space="preserve"> </w:t>
-      </w:r>
-      <w:proofErr w:type="spellStart"/>
-      <w:r>
-        <w:rPr>
-          <w:rFonts w:ascii="Arial" w:hAnsi="Arial" w:cs="Arial"/>
-          <w:lang w:val="fr-CA"/>
-        </w:rPr>
-        <w:t>add</w:t>
-      </w:r>
-      <w:proofErr w:type="spellEnd"/>
-      <w:r>
-        <w:rPr>
-          <w:rFonts w:ascii="Arial" w:hAnsi="Arial" w:cs="Arial"/>
-          <w:lang w:val="fr-CA"/>
-        </w:rPr>
-        <w:t xml:space="preserve"> SDK_Equipe_2_Pat</w:t>
+      <w:r>
+        <w:rPr>
+          <w:rFonts w:ascii="Arial" w:hAnsi="Arial" w:cs="Arial"/>
+          <w:lang w:val="fr-CA"/>
+        </w:rPr>
+        <w:t>git add SDK_Equipe_2_Pat</w:t>
       </w:r>
     </w:p>
     <w:p>
@@ -1270,21 +1160,12 @@
           <w:lang w:val="fr-CA"/>
         </w:rPr>
       </w:pPr>
-      <w:proofErr w:type="gramStart"/>
-      <w:r>
-        <w:rPr>
-          <w:rFonts w:ascii="Arial" w:hAnsi="Arial" w:cs="Arial"/>
-          <w:lang w:val="fr-CA"/>
-        </w:rPr>
-        <w:t>git</w:t>
-      </w:r>
-      <w:proofErr w:type="gramEnd"/>
-      <w:r>
-        <w:rPr>
-          <w:rFonts w:ascii="Arial" w:hAnsi="Arial" w:cs="Arial"/>
-          <w:lang w:val="fr-CA"/>
-        </w:rPr>
-        <w:t xml:space="preserve"> commit -m "</w:t>
+      <w:r>
+        <w:rPr>
+          <w:rFonts w:ascii="Arial" w:hAnsi="Arial" w:cs="Arial"/>
+          <w:lang w:val="fr-CA"/>
+        </w:rPr>
+        <w:t>git commit -m "</w:t>
       </w:r>
       <w:r>
         <w:rPr>
@@ -1312,39 +1193,33 @@
           <w:rFonts w:ascii="Arial" w:hAnsi="Arial" w:cs="Arial"/>
           <w:lang w:val="fr-CA"/>
         </w:rPr>
-        <w:t xml:space="preserve"> </w:t>
-      </w:r>
-      <w:proofErr w:type="spellStart"/>
-      <w:r>
-        <w:rPr>
-          <w:rFonts w:ascii="Arial" w:hAnsi="Arial" w:cs="Arial"/>
-          <w:lang w:val="fr-CA"/>
-        </w:rPr>
-        <w:t>visual</w:t>
-      </w:r>
-      <w:proofErr w:type="spellEnd"/>
-      <w:r>
-        <w:rPr>
-          <w:rFonts w:ascii="Arial" w:hAnsi="Arial" w:cs="Arial"/>
-          <w:lang w:val="fr-CA"/>
-        </w:rPr>
-        <w:t xml:space="preserve"> studio"</w:t>
-      </w:r>
-    </w:p>
-    <w:p>
-      <w:pPr>
-        <w:rPr>
-          <w:rFonts w:ascii="Arial" w:hAnsi="Arial" w:cs="Arial"/>
-          <w:lang w:val="fr-CA"/>
-        </w:rPr>
-      </w:pPr>
-      <w:r>
-        <w:rPr>
-          <w:rFonts w:ascii="Arial" w:hAnsi="Arial" w:cs="Arial"/>
-          <w:lang w:val="fr-CA"/>
-        </w:rPr>
-        <w:br w:type="page"/>
-      </w:r>
+        <w:t xml:space="preserve"> visual studio"</w:t>
+      </w:r>
+    </w:p>
+    <w:p>
+      <w:pPr>
+        <w:pStyle w:val="Paragraphedeliste"/>
+        <w:ind w:left="1440"/>
+        <w:rPr>
+          <w:rFonts w:ascii="Arial" w:hAnsi="Arial" w:cs="Arial"/>
+          <w:lang w:val="fr-CA"/>
+        </w:rPr>
+      </w:pPr>
+      <w:r>
+        <w:rPr>
+          <w:rFonts w:ascii="Arial" w:hAnsi="Arial" w:cs="Arial"/>
+          <w:lang w:val="fr-CA"/>
+        </w:rPr>
+        <w:t>git push</w:t>
+      </w:r>
+    </w:p>
+    <w:p>
+      <w:pPr>
+        <w:rPr>
+          <w:rFonts w:ascii="Arial" w:hAnsi="Arial" w:cs="Arial"/>
+          <w:lang w:val="fr-CA"/>
+        </w:rPr>
+      </w:pPr>
     </w:p>
     <w:p>
       <w:pPr>
@@ -1363,7 +1238,6 @@
           <w:rFonts w:ascii="Arial" w:hAnsi="Arial" w:cs="Arial"/>
           <w:lang w:val="fr-CA"/>
         </w:rPr>
-        <w:lastRenderedPageBreak/>
         <w:t>Création d’une librairie de conversion de note</w:t>
       </w:r>
     </w:p>
@@ -1440,7 +1314,6 @@
         </w:rPr>
         <w:t xml:space="preserve"> du nom de </w:t>
       </w:r>
-      <w:proofErr w:type="spellStart"/>
       <w:r>
         <w:rPr>
           <w:rFonts w:ascii="Arial" w:hAnsi="Arial" w:cs="Arial"/>
@@ -1450,7 +1323,6 @@
         </w:rPr>
         <w:t>LibrairieConversionNote</w:t>
       </w:r>
-      <w:proofErr w:type="spellEnd"/>
       <w:r>
         <w:rPr>
           <w:rFonts w:ascii="Arial" w:hAnsi="Arial" w:cs="Arial"/>
@@ -1625,6 +1497,7 @@
           <w:rFonts w:ascii="Arial" w:hAnsi="Arial" w:cs="Arial"/>
           <w:lang w:val="fr-CA"/>
         </w:rPr>
+        <w:lastRenderedPageBreak/>
         <w:t xml:space="preserve">Suivant ou </w:t>
       </w:r>
       <w:r>
@@ -1689,7 +1562,6 @@
         </w:rPr>
         <w:t xml:space="preserve"> pour </w:t>
       </w:r>
-      <w:proofErr w:type="spellStart"/>
       <w:r>
         <w:rPr>
           <w:rFonts w:ascii="Arial" w:hAnsi="Arial" w:cs="Arial"/>
@@ -1699,7 +1571,6 @@
         </w:rPr>
         <w:t>ConversionAlphabetiqueToNote.cs</w:t>
       </w:r>
-      <w:proofErr w:type="spellEnd"/>
       <w:r>
         <w:rPr>
           <w:rFonts w:ascii="Arial" w:hAnsi="Arial" w:cs="Arial"/>
@@ -2392,23 +2263,7 @@
           <w:rFonts w:ascii="Arial" w:hAnsi="Arial" w:cs="Arial"/>
           <w:lang w:val="fr-CA"/>
         </w:rPr>
-        <w:t xml:space="preserve">Git </w:t>
-      </w:r>
-      <w:proofErr w:type="spellStart"/>
-      <w:r>
-        <w:rPr>
-          <w:rFonts w:ascii="Arial" w:hAnsi="Arial" w:cs="Arial"/>
-          <w:lang w:val="fr-CA"/>
-        </w:rPr>
-        <w:t>add</w:t>
-      </w:r>
-      <w:proofErr w:type="spellEnd"/>
-      <w:r>
-        <w:rPr>
-          <w:rFonts w:ascii="Arial" w:hAnsi="Arial" w:cs="Arial"/>
-          <w:lang w:val="fr-CA"/>
-        </w:rPr>
-        <w:t xml:space="preserve"> SDK_Equipe_2_Pat</w:t>
+        <w:t>Git add SDK_Equipe_2_Pat</w:t>
       </w:r>
     </w:p>
     <w:p>
@@ -2439,23 +2294,7 @@
           <w:rFonts w:ascii="Arial" w:hAnsi="Arial" w:cs="Arial"/>
           <w:lang w:val="fr-CA"/>
         </w:rPr>
-        <w:t xml:space="preserve">deuxième commit du code </w:t>
-      </w:r>
-      <w:proofErr w:type="spellStart"/>
-      <w:r>
-        <w:rPr>
-          <w:rFonts w:ascii="Arial" w:hAnsi="Arial" w:cs="Arial"/>
-          <w:lang w:val="fr-CA"/>
-        </w:rPr>
-        <w:t>visual</w:t>
-      </w:r>
-      <w:proofErr w:type="spellEnd"/>
-      <w:r>
-        <w:rPr>
-          <w:rFonts w:ascii="Arial" w:hAnsi="Arial" w:cs="Arial"/>
-          <w:lang w:val="fr-CA"/>
-        </w:rPr>
-        <w:t xml:space="preserve"> studio</w:t>
+        <w:t>deuxième commit du code visual studio</w:t>
       </w:r>
       <w:r>
         <w:rPr>
@@ -2463,6 +2302,23 @@
           <w:lang w:val="fr-CA"/>
         </w:rPr>
         <w:t>"</w:t>
+      </w:r>
+    </w:p>
+    <w:p>
+      <w:pPr>
+        <w:pStyle w:val="Paragraphedeliste"/>
+        <w:ind w:left="1440"/>
+        <w:rPr>
+          <w:rFonts w:ascii="Arial" w:hAnsi="Arial" w:cs="Arial"/>
+          <w:lang w:val="fr-CA"/>
+        </w:rPr>
+      </w:pPr>
+      <w:r>
+        <w:rPr>
+          <w:rFonts w:ascii="Arial" w:hAnsi="Arial" w:cs="Arial"/>
+          <w:lang w:val="fr-CA"/>
+        </w:rPr>
+        <w:t>Git push</w:t>
       </w:r>
     </w:p>
     <w:p>
@@ -2480,18 +2336,82 @@
       <w:r>
         <w:rPr>
           <w:rFonts w:ascii="Arial" w:hAnsi="Arial" w:cs="Arial"/>
+          <w:noProof/>
+          <w:lang w:val="fr-CA"/>
+        </w:rPr>
+        <w:lastRenderedPageBreak/>
+        <w:drawing>
+          <wp:anchor distT="0" distB="0" distL="114300" distR="114300" simplePos="0" relativeHeight="251658240" behindDoc="1" locked="0" layoutInCell="1" allowOverlap="1" wp14:anchorId="3ABCA82A" wp14:editId="0B64C3D1">
+            <wp:simplePos x="0" y="0"/>
+            <wp:positionH relativeFrom="margin">
+              <wp:align>right</wp:align>
+            </wp:positionH>
+            <wp:positionV relativeFrom="paragraph">
+              <wp:posOffset>295275</wp:posOffset>
+            </wp:positionV>
+            <wp:extent cx="5937250" cy="3340100"/>
+            <wp:effectExtent l="0" t="0" r="6350" b="0"/>
+            <wp:wrapTight wrapText="bothSides">
+              <wp:wrapPolygon edited="0">
+                <wp:start x="0" y="0"/>
+                <wp:lineTo x="0" y="21436"/>
+                <wp:lineTo x="21554" y="21436"/>
+                <wp:lineTo x="21554" y="0"/>
+                <wp:lineTo x="0" y="0"/>
+              </wp:wrapPolygon>
+            </wp:wrapTight>
+            <wp:docPr id="8" name="Image 8"/>
+            <wp:cNvGraphicFramePr>
+              <a:graphicFrameLocks xmlns:a="http://schemas.openxmlformats.org/drawingml/2006/main" noChangeAspect="1"/>
+            </wp:cNvGraphicFramePr>
+            <a:graphic xmlns:a="http://schemas.openxmlformats.org/drawingml/2006/main">
+              <a:graphicData uri="http://schemas.openxmlformats.org/drawingml/2006/picture">
+                <pic:pic xmlns:pic="http://schemas.openxmlformats.org/drawingml/2006/picture">
+                  <pic:nvPicPr>
+                    <pic:cNvPr id="0" name="Picture 1"/>
+                    <pic:cNvPicPr>
+                      <a:picLocks noChangeAspect="1" noChangeArrowheads="1"/>
+                    </pic:cNvPicPr>
+                  </pic:nvPicPr>
+                  <pic:blipFill>
+                    <a:blip r:embed="rId18" cstate="print">
+                      <a:extLst>
+                        <a:ext uri="{28A0092B-C50C-407E-A947-70E740481C1C}">
+                          <a14:useLocalDpi xmlns:a14="http://schemas.microsoft.com/office/drawing/2010/main" val="0"/>
+                        </a:ext>
+                      </a:extLst>
+                    </a:blip>
+                    <a:srcRect/>
+                    <a:stretch>
+                      <a:fillRect/>
+                    </a:stretch>
+                  </pic:blipFill>
+                  <pic:spPr bwMode="auto">
+                    <a:xfrm>
+                      <a:off x="0" y="0"/>
+                      <a:ext cx="5937250" cy="3340100"/>
+                    </a:xfrm>
+                    <a:prstGeom prst="rect">
+                      <a:avLst/>
+                    </a:prstGeom>
+                    <a:noFill/>
+                    <a:ln>
+                      <a:noFill/>
+                    </a:ln>
+                  </pic:spPr>
+                </pic:pic>
+              </a:graphicData>
+            </a:graphic>
+          </wp:anchor>
+        </w:drawing>
+      </w:r>
+      <w:r>
+        <w:rPr>
+          <w:rFonts w:ascii="Arial" w:hAnsi="Arial" w:cs="Arial"/>
           <w:lang w:val="fr-CA"/>
         </w:rPr>
         <w:t>Comment avez-vous fait votre validation?</w:t>
       </w:r>
-    </w:p>
-    <w:p>
-      <w:pPr>
-        <w:rPr>
-          <w:rFonts w:ascii="Arial" w:hAnsi="Arial" w:cs="Arial"/>
-          <w:lang w:val="fr-CA"/>
-        </w:rPr>
-      </w:pPr>
       <w:r>
         <w:rPr>
           <w:rFonts w:ascii="Arial" w:hAnsi="Arial" w:cs="Arial"/>
@@ -2548,7 +2468,6 @@
         </w:rPr>
         <w:t xml:space="preserve">Dans la classe </w:t>
       </w:r>
-      <w:proofErr w:type="spellStart"/>
       <w:r>
         <w:rPr>
           <w:rFonts w:ascii="Arial" w:hAnsi="Arial" w:cs="Arial"/>
@@ -2560,7 +2479,6 @@
         </w:rPr>
         <w:t>Program.cs</w:t>
       </w:r>
-      <w:proofErr w:type="spellEnd"/>
       <w:r>
         <w:rPr>
           <w:rFonts w:ascii="Arial" w:hAnsi="Arial" w:cs="Arial"/>
@@ -2598,7 +2516,7 @@
         </w:rPr>
         <w:t xml:space="preserve"> appel à votre convertisseur (</w:t>
       </w:r>
-      <w:hyperlink r:id="rId18" w:history="1">
+      <w:hyperlink r:id="rId19" w:history="1">
         <w:r>
           <w:rPr>
             <w:rStyle w:val="Lienhypertexte"/>
@@ -2857,6 +2775,7 @@
           <w:ilvl w:val="1"/>
           <w:numId w:val="19"/>
         </w:numPr>
+        <w:spacing w:after="360"/>
         <w:rPr>
           <w:rFonts w:ascii="Arial" w:hAnsi="Arial" w:cs="Arial"/>
           <w:lang w:val="fr-CA"/>
@@ -2882,6 +2801,169 @@
           <w:lang w:val="fr-CA"/>
         </w:rPr>
         <w:t xml:space="preserve"> est la suite de commandes utilisées pour effectuer le travail (commande ou capture d’écran)?</w:t>
+      </w:r>
+    </w:p>
+    <w:p>
+      <w:pPr>
+        <w:pStyle w:val="Paragraphedeliste"/>
+        <w:spacing w:after="360"/>
+        <w:ind w:left="1152"/>
+        <w:rPr>
+          <w:rFonts w:ascii="Arial" w:hAnsi="Arial" w:cs="Arial"/>
+          <w:lang w:val="fr-CA"/>
+        </w:rPr>
+      </w:pPr>
+    </w:p>
+    <w:p>
+      <w:pPr>
+        <w:pStyle w:val="Paragraphedeliste"/>
+        <w:rPr>
+          <w:rFonts w:ascii="Arial" w:hAnsi="Arial" w:cs="Arial"/>
+          <w:lang w:val="fr-CA"/>
+        </w:rPr>
+      </w:pPr>
+      <w:r>
+        <w:rPr>
+          <w:rFonts w:ascii="Arial" w:hAnsi="Arial" w:cs="Arial"/>
+          <w:lang w:val="fr-CA"/>
+        </w:rPr>
+        <w:t>Git add SDK_Equipe_2_Pat</w:t>
+      </w:r>
+    </w:p>
+    <w:p>
+      <w:pPr>
+        <w:pStyle w:val="Paragraphedeliste"/>
+        <w:rPr>
+          <w:rFonts w:ascii="Arial" w:hAnsi="Arial" w:cs="Arial"/>
+          <w:lang w:val="fr-CA"/>
+        </w:rPr>
+      </w:pPr>
+      <w:r>
+        <w:rPr>
+          <w:rFonts w:ascii="Arial" w:hAnsi="Arial" w:cs="Arial"/>
+          <w:lang w:val="fr-CA"/>
+        </w:rPr>
+        <w:t xml:space="preserve">Git commit -m </w:t>
+      </w:r>
+      <w:r>
+        <w:rPr>
+          <w:rFonts w:ascii="Arial" w:hAnsi="Arial" w:cs="Arial"/>
+          <w:lang w:val="fr-CA"/>
+        </w:rPr>
+        <w:t>"</w:t>
+      </w:r>
+      <w:r>
+        <w:rPr>
+          <w:rFonts w:ascii="Arial" w:hAnsi="Arial" w:cs="Arial"/>
+          <w:lang w:val="fr-CA"/>
+        </w:rPr>
+        <w:t>Quatrième commit du code visual studio, nous avons programmer le code nécessaire au programme de conversion de note</w:t>
+      </w:r>
+      <w:r>
+        <w:rPr>
+          <w:rFonts w:ascii="Arial" w:hAnsi="Arial" w:cs="Arial"/>
+          <w:lang w:val="fr-CA"/>
+        </w:rPr>
+        <w:t>"</w:t>
+      </w:r>
+    </w:p>
+    <w:p>
+      <w:pPr>
+        <w:pStyle w:val="Paragraphedeliste"/>
+        <w:rPr>
+          <w:rFonts w:ascii="Arial" w:hAnsi="Arial" w:cs="Arial"/>
+          <w:lang w:val="fr-CA"/>
+        </w:rPr>
+      </w:pPr>
+      <w:r>
+        <w:rPr>
+          <w:rFonts w:ascii="Arial" w:hAnsi="Arial" w:cs="Arial"/>
+          <w:lang w:val="fr-CA"/>
+        </w:rPr>
+        <w:t>Git push</w:t>
+      </w:r>
+    </w:p>
+    <w:p>
+      <w:pPr>
+        <w:pStyle w:val="Paragraphedeliste"/>
+        <w:rPr>
+          <w:rFonts w:ascii="Arial" w:hAnsi="Arial" w:cs="Arial"/>
+          <w:lang w:val="fr-CA"/>
+        </w:rPr>
+      </w:pPr>
+    </w:p>
+    <w:p>
+      <w:pPr>
+        <w:pStyle w:val="Paragraphedeliste"/>
+        <w:rPr>
+          <w:rFonts w:ascii="Arial" w:hAnsi="Arial" w:cs="Arial"/>
+        </w:rPr>
+      </w:pPr>
+      <w:r>
+        <w:rPr>
+          <w:rFonts w:ascii="Arial" w:hAnsi="Arial" w:cs="Arial"/>
+        </w:rPr>
+        <w:t>Git add Laboratoire_1_word</w:t>
+      </w:r>
+    </w:p>
+    <w:p>
+      <w:pPr>
+        <w:pStyle w:val="Paragraphedeliste"/>
+        <w:rPr>
+          <w:rFonts w:ascii="Arial" w:hAnsi="Arial" w:cs="Arial"/>
+          <w:lang w:val="fr-CA"/>
+        </w:rPr>
+      </w:pPr>
+      <w:r>
+        <w:rPr>
+          <w:rFonts w:ascii="Arial" w:hAnsi="Arial" w:cs="Arial"/>
+          <w:lang w:val="fr-CA"/>
+        </w:rPr>
+        <w:t xml:space="preserve">Git commit -m </w:t>
+      </w:r>
+      <w:r>
+        <w:rPr>
+          <w:rFonts w:ascii="Arial" w:hAnsi="Arial" w:cs="Arial"/>
+          <w:lang w:val="fr-CA"/>
+        </w:rPr>
+        <w:t>"</w:t>
+      </w:r>
+      <w:r>
+        <w:rPr>
+          <w:rFonts w:ascii="Arial" w:hAnsi="Arial" w:cs="Arial"/>
+          <w:lang w:val="fr-CA"/>
+        </w:rPr>
+        <w:t>Premier c</w:t>
+      </w:r>
+      <w:r>
+        <w:rPr>
+          <w:rFonts w:ascii="Arial" w:hAnsi="Arial" w:cs="Arial"/>
+          <w:lang w:val="fr-CA"/>
+        </w:rPr>
+        <w:t>ommit du document Word</w:t>
+      </w:r>
+      <w:r>
+        <w:rPr>
+          <w:rFonts w:ascii="Arial" w:hAnsi="Arial" w:cs="Arial"/>
+          <w:lang w:val="fr-CA"/>
+        </w:rPr>
+        <w:t>"</w:t>
+      </w:r>
+    </w:p>
+    <w:p>
+      <w:pPr>
+        <w:pStyle w:val="Paragraphedeliste"/>
+        <w:rPr>
+          <w:rFonts w:ascii="Arial" w:hAnsi="Arial" w:cs="Arial"/>
+          <w:lang w:val="fr-CA"/>
+        </w:rPr>
+      </w:pPr>
+      <w:r>
+        <w:rPr>
+          <w:rFonts w:ascii="Arial" w:hAnsi="Arial" w:cs="Arial"/>
+          <w:lang w:val="fr-CA"/>
+        </w:rPr>
+        <w:t>Git push</w:t>
       </w:r>
     </w:p>
     <w:p>
@@ -3048,7 +3130,6 @@
           <w:lang w:val="fr-CA"/>
         </w:rPr>
       </w:pPr>
-      <w:proofErr w:type="spellStart"/>
       <w:r>
         <w:rPr>
           <w:rFonts w:ascii="Arial" w:hAnsi="Arial" w:cs="Arial"/>
@@ -3056,7 +3137,6 @@
         </w:rPr>
         <w:t>Branching</w:t>
       </w:r>
-      <w:proofErr w:type="spellEnd"/>
     </w:p>
     <w:p>
       <w:pPr>
@@ -3091,46 +3171,14 @@
           <w:rFonts w:ascii="Arial" w:hAnsi="Arial" w:cs="Arial"/>
           <w:lang w:val="fr-CA"/>
         </w:rPr>
-        <w:t xml:space="preserve">Un SDK consiste en un ensemble de classe, d’utilitaire de </w:t>
-      </w:r>
-      <w:proofErr w:type="spellStart"/>
-      <w:r>
-        <w:rPr>
-          <w:rFonts w:ascii="Arial" w:hAnsi="Arial" w:cs="Arial"/>
-          <w:lang w:val="fr-CA"/>
-        </w:rPr>
-        <w:t>debugging</w:t>
-      </w:r>
-      <w:proofErr w:type="spellEnd"/>
-      <w:r>
-        <w:rPr>
-          <w:rFonts w:ascii="Arial" w:hAnsi="Arial" w:cs="Arial"/>
-          <w:lang w:val="fr-CA"/>
-        </w:rPr>
-        <w:t xml:space="preserve"> et d’échantillon de code</w:t>
-      </w:r>
-      <w:r>
-        <w:rPr>
-          <w:rFonts w:ascii="Arial" w:hAnsi="Arial" w:cs="Arial"/>
-          <w:lang w:val="fr-CA"/>
-        </w:rPr>
-        <w:t xml:space="preserve">, permettant de construire plus aisément une plateforme ou une application. Un SDK </w:t>
-      </w:r>
-      <w:proofErr w:type="gramStart"/>
-      <w:r>
-        <w:rPr>
-          <w:rFonts w:ascii="Arial" w:hAnsi="Arial" w:cs="Arial"/>
-          <w:lang w:val="fr-CA"/>
-        </w:rPr>
-        <w:t>n’as</w:t>
-      </w:r>
-      <w:proofErr w:type="gramEnd"/>
-      <w:r>
-        <w:rPr>
-          <w:rFonts w:ascii="Arial" w:hAnsi="Arial" w:cs="Arial"/>
-          <w:lang w:val="fr-CA"/>
-        </w:rPr>
-        <w:t xml:space="preserve"> aucun usage en lui-même et ne sert qu’à écrire une application pour un logiciel particulier, en d’autre mots le SDK n’est qu’un outil mis à la disposition des programmeurs </w:t>
+        <w:t>Un SDK consiste en un ensemble de classe, d’utilitaire de debugging et d’échantillon de code</w:t>
+      </w:r>
+      <w:r>
+        <w:rPr>
+          <w:rFonts w:ascii="Arial" w:hAnsi="Arial" w:cs="Arial"/>
+          <w:lang w:val="fr-CA"/>
+        </w:rPr>
+        <w:t xml:space="preserve">, permettant de construire plus aisément une plateforme ou une application. Un SDK n’as aucun usage en lui-même et ne sert qu’à écrire une application pour un logiciel particulier, en d’autre mots le SDK est un outil mis à la disposition des programmeurs </w:t>
       </w:r>
     </w:p>
     <w:p>
@@ -3166,6 +3214,7 @@
           <w:rFonts w:ascii="Arial" w:hAnsi="Arial" w:cs="Arial"/>
           <w:lang w:val="fr-CA"/>
         </w:rPr>
+        <w:lastRenderedPageBreak/>
         <w:t xml:space="preserve">La librairie est un ensemble de code classé au sein d’un projet </w:t>
       </w:r>
       <w:r>
@@ -3228,7 +3277,6 @@
       <w:r>
         <w:rPr>
           <w:rFonts w:ascii="Arial" w:hAnsi="Arial" w:cs="Arial"/>
-          <w:highlight w:val="yellow"/>
           <w:lang w:val="fr-CA"/>
         </w:rPr>
         <w:t>L</w:t>
@@ -3236,7 +3284,6 @@
       <w:r>
         <w:rPr>
           <w:rFonts w:ascii="Arial" w:hAnsi="Arial" w:cs="Arial"/>
-          <w:highlight w:val="yellow"/>
           <w:lang w:val="fr-CA"/>
         </w:rPr>
         <w:t xml:space="preserve">e </w:t>
@@ -3244,7 +3291,6 @@
       <w:r>
         <w:rPr>
           <w:rFonts w:ascii="Arial" w:hAnsi="Arial" w:cs="Arial"/>
-          <w:highlight w:val="yellow"/>
           <w:lang w:val="fr-CA"/>
         </w:rPr>
         <w:t>Framework</w:t>
@@ -3252,7 +3298,6 @@
       <w:r>
         <w:rPr>
           <w:rFonts w:ascii="Arial" w:hAnsi="Arial" w:cs="Arial"/>
-          <w:highlight w:val="yellow"/>
           <w:lang w:val="fr-CA"/>
         </w:rPr>
         <w:t xml:space="preserve"> </w:t>
@@ -3260,7 +3305,6 @@
       <w:r>
         <w:rPr>
           <w:rFonts w:ascii="Arial" w:hAnsi="Arial" w:cs="Arial"/>
-          <w:highlight w:val="yellow"/>
           <w:lang w:val="fr-CA"/>
         </w:rPr>
         <w:t>est composé de librairie et de SDK et est</w:t>
@@ -3268,7 +3312,6 @@
       <w:r>
         <w:rPr>
           <w:rFonts w:ascii="Arial" w:hAnsi="Arial" w:cs="Arial"/>
-          <w:highlight w:val="yellow"/>
           <w:lang w:val="fr-CA"/>
         </w:rPr>
         <w:t xml:space="preserve"> utilisé pour construire les </w:t>
@@ -3276,7 +3319,6 @@
       <w:r>
         <w:rPr>
           <w:rFonts w:ascii="Arial" w:hAnsi="Arial" w:cs="Arial"/>
-          <w:highlight w:val="yellow"/>
           <w:lang w:val="fr-CA"/>
         </w:rPr>
         <w:t>infrastructures</w:t>
@@ -3284,7 +3326,6 @@
       <w:r>
         <w:rPr>
           <w:rFonts w:ascii="Arial" w:hAnsi="Arial" w:cs="Arial"/>
-          <w:highlight w:val="yellow"/>
           <w:lang w:val="fr-CA"/>
         </w:rPr>
         <w:t xml:space="preserve"> d’un logiciel sans avoir </w:t>
@@ -3292,7 +3333,6 @@
       <w:r>
         <w:rPr>
           <w:rFonts w:ascii="Arial" w:hAnsi="Arial" w:cs="Arial"/>
-          <w:highlight w:val="yellow"/>
           <w:lang w:val="fr-CA"/>
         </w:rPr>
         <w:t>à reprogrammer la gestion de string(.NET)</w:t>
@@ -3300,7 +3340,6 @@
       <w:r>
         <w:rPr>
           <w:rFonts w:ascii="Arial" w:hAnsi="Arial" w:cs="Arial"/>
-          <w:highlight w:val="yellow"/>
           <w:lang w:val="fr-CA"/>
         </w:rPr>
         <w:t>.</w:t>
@@ -3308,7 +3347,6 @@
       <w:r>
         <w:rPr>
           <w:rFonts w:ascii="Arial" w:hAnsi="Arial" w:cs="Arial"/>
-          <w:highlight w:val="yellow"/>
           <w:lang w:val="fr-CA"/>
         </w:rPr>
         <w:t xml:space="preserve"> </w:t>
@@ -3316,7 +3354,6 @@
       <w:r>
         <w:rPr>
           <w:rFonts w:ascii="Arial" w:hAnsi="Arial" w:cs="Arial"/>
-          <w:highlight w:val="yellow"/>
           <w:lang w:val="fr-CA"/>
         </w:rPr>
         <w:t>L</w:t>
@@ -3324,7 +3361,6 @@
       <w:r>
         <w:rPr>
           <w:rFonts w:ascii="Arial" w:hAnsi="Arial" w:cs="Arial"/>
-          <w:highlight w:val="yellow"/>
           <w:lang w:val="fr-CA"/>
         </w:rPr>
         <w:t>e SDK peut être utilisé pour implémenter des fonctionnalité plus précise à l’intérieur du code ou construire une application complète pour une plateforme</w:t>
@@ -3332,7 +3368,6 @@
       <w:r>
         <w:rPr>
           <w:rFonts w:ascii="Arial" w:hAnsi="Arial" w:cs="Arial"/>
-          <w:highlight w:val="yellow"/>
           <w:lang w:val="fr-CA"/>
         </w:rPr>
         <w:t xml:space="preserve"> </w:t>
@@ -3340,30 +3375,9 @@
       <w:r>
         <w:rPr>
           <w:rFonts w:ascii="Arial" w:hAnsi="Arial" w:cs="Arial"/>
-          <w:highlight w:val="yellow"/>
-          <w:lang w:val="fr-CA"/>
-        </w:rPr>
-        <w:t xml:space="preserve">(Open XR, </w:t>
-      </w:r>
-      <w:proofErr w:type="spellStart"/>
-      <w:proofErr w:type="gramStart"/>
-      <w:r>
-        <w:rPr>
-          <w:rFonts w:ascii="Arial" w:hAnsi="Arial" w:cs="Arial"/>
-          <w:highlight w:val="yellow"/>
-          <w:lang w:val="fr-CA"/>
-        </w:rPr>
-        <w:t>OpenCV,AndroidSDK</w:t>
-      </w:r>
-      <w:proofErr w:type="spellEnd"/>
-      <w:proofErr w:type="gramEnd"/>
-      <w:r>
-        <w:rPr>
-          <w:rFonts w:ascii="Arial" w:hAnsi="Arial" w:cs="Arial"/>
-          <w:highlight w:val="yellow"/>
-          <w:lang w:val="fr-CA"/>
-        </w:rPr>
-        <w:t>)</w:t>
+          <w:lang w:val="fr-CA"/>
+        </w:rPr>
+        <w:t>(Open XR, OpenCV,AndroidSDK)</w:t>
       </w:r>
     </w:p>
     <w:p>
@@ -3413,24 +3427,7 @@
           <w:rFonts w:ascii="Arial" w:hAnsi="Arial" w:cs="Arial"/>
           <w:lang w:val="fr-CA"/>
         </w:rPr>
-        <w:lastRenderedPageBreak/>
-        <w:t xml:space="preserve">Un API est un ensemble de </w:t>
-      </w:r>
-      <w:proofErr w:type="spellStart"/>
-      <w:r>
-        <w:rPr>
-          <w:rFonts w:ascii="Arial" w:hAnsi="Arial" w:cs="Arial"/>
-          <w:lang w:val="fr-CA"/>
-        </w:rPr>
-        <w:t>llibrairies</w:t>
-      </w:r>
-      <w:proofErr w:type="spellEnd"/>
-      <w:r>
-        <w:rPr>
-          <w:rFonts w:ascii="Arial" w:hAnsi="Arial" w:cs="Arial"/>
-          <w:lang w:val="fr-CA"/>
-        </w:rPr>
-        <w:t xml:space="preserve"> formant le cœur d’un langage informatique</w:t>
+        <w:t>Un API est un ensemble de llibrairies formant le cœur d’un langage informatique</w:t>
       </w:r>
       <w:r>
         <w:rPr>
@@ -3439,15 +3436,13 @@
         </w:rPr>
         <w:t xml:space="preserve"> qu’on peut utiliser directement. Le SDK est un kit de développement qui facilite l’utilisation d’un API. Conceptuellement les deux sont des moyens d’</w:t>
       </w:r>
-      <w:proofErr w:type="spellStart"/>
-      <w:r>
-        <w:rPr>
-          <w:rFonts w:ascii="Arial" w:hAnsi="Arial" w:cs="Arial"/>
-          <w:lang w:val="fr-CA"/>
-        </w:rPr>
-        <w:t>intéragir</w:t>
-      </w:r>
-      <w:proofErr w:type="spellEnd"/>
+      <w:r>
+        <w:rPr>
+          <w:rFonts w:ascii="Arial" w:hAnsi="Arial" w:cs="Arial"/>
+          <w:lang w:val="fr-CA"/>
+        </w:rPr>
+        <w:t>interagir</w:t>
+      </w:r>
       <w:r>
         <w:rPr>
           <w:rFonts w:ascii="Arial" w:hAnsi="Arial" w:cs="Arial"/>
@@ -3457,12 +3452,12 @@
       </w:r>
     </w:p>
     <w:sectPr>
-      <w:headerReference w:type="even" r:id="rId19"/>
-      <w:headerReference w:type="default" r:id="rId20"/>
-      <w:footerReference w:type="even" r:id="rId21"/>
-      <w:footerReference w:type="default" r:id="rId22"/>
-      <w:headerReference w:type="first" r:id="rId23"/>
-      <w:footerReference w:type="first" r:id="rId24"/>
+      <w:headerReference w:type="even" r:id="rId20"/>
+      <w:headerReference w:type="default" r:id="rId21"/>
+      <w:footerReference w:type="even" r:id="rId22"/>
+      <w:footerReference w:type="default" r:id="rId23"/>
+      <w:headerReference w:type="first" r:id="rId24"/>
+      <w:footerReference w:type="first" r:id="rId25"/>
       <w:pgSz w:w="12240" w:h="15840"/>
       <w:pgMar w:top="1440" w:right="1440" w:bottom="1440" w:left="1440" w:header="720" w:footer="720" w:gutter="0"/>
       <w:cols w:space="720"/>

</xml_diff>